<commit_message>
update labs 3 and 4
</commit_message>
<xml_diff>
--- a/Student-Resources/Labs/Lab 1 – Provision HDInsight Cluster.docx
+++ b/Student-Resources/Labs/Lab 1 – Provision HDInsight Cluster.docx
@@ -903,14 +903,26 @@
         </w:numPr>
       </w:pPr>
       <w:r>
-        <w:t xml:space="preserve">Create a container called </w:t>
+        <w:t>Create a</w:t>
+      </w:r>
+      <w:r>
+        <w:t xml:space="preserve"> directory under </w:t>
+      </w:r>
+      <w:r>
+        <w:rPr>
+          <w:b/>
+        </w:rPr>
+        <w:t>/</w:t>
+      </w:r>
+      <w:r>
+        <w:t xml:space="preserve"> called </w:t>
       </w:r>
       <w:proofErr w:type="spellStart"/>
       <w:r>
         <w:rPr>
           <w:b/>
         </w:rPr>
-        <w:t>hadooplabs</w:t>
+        <w:t>HDILabs</w:t>
       </w:r>
       <w:proofErr w:type="spellEnd"/>
     </w:p>
@@ -930,11 +942,17 @@
         <w:rPr>
           <w:b/>
         </w:rPr>
-        <w:t>hadooplabs</w:t>
+        <w:t>HDILabs</w:t>
       </w:r>
       <w:proofErr w:type="spellEnd"/>
       <w:r>
-        <w:t xml:space="preserve"> and create a container called </w:t>
+        <w:t xml:space="preserve"> and create a </w:t>
+      </w:r>
+      <w:r>
+        <w:t>directory</w:t>
+      </w:r>
+      <w:r>
+        <w:t xml:space="preserve"> called </w:t>
       </w:r>
       <w:r>
         <w:rPr>
@@ -952,7 +970,16 @@
         </w:numPr>
       </w:pPr>
       <w:r>
-        <w:t xml:space="preserve">Upload weblogs.csv to Lab1. Weblogs.csv can be found in </w:t>
+        <w:t xml:space="preserve">Upload weblogs.csv to </w:t>
+      </w:r>
+      <w:r>
+        <w:rPr>
+          <w:b/>
+        </w:rPr>
+        <w:t>Lab1</w:t>
+      </w:r>
+      <w:r>
+        <w:t xml:space="preserve">. Weblogs.csv can be found in </w:t>
       </w:r>
       <w:r>
         <w:rPr>
@@ -977,24 +1004,24 @@
           <w:b/>
         </w:rPr>
         <w:t>\</w:t>
+      </w:r>
+      <w:r>
+        <w:rPr>
+          <w:b/>
+        </w:rPr>
+        <w:t xml:space="preserve"> </w:t>
+      </w:r>
+      <w:r>
+        <w:rPr>
+          <w:b/>
+        </w:rPr>
+        <w:t>\data</w:t>
+      </w:r>
+      <w:r>
+        <w:t xml:space="preserve"> folder.</w:t>
       </w:r>
       <w:bookmarkStart w:id="0" w:name="_GoBack"/>
       <w:bookmarkEnd w:id="0"/>
-      <w:r>
-        <w:rPr>
-          <w:b/>
-        </w:rPr>
-        <w:t xml:space="preserve"> </w:t>
-      </w:r>
-      <w:r>
-        <w:rPr>
-          <w:b/>
-        </w:rPr>
-        <w:t>\data</w:t>
-      </w:r>
-      <w:r>
-        <w:t xml:space="preserve"> folder.</w:t>
-      </w:r>
     </w:p>
     <w:p>
       <w:pPr>
@@ -2669,7 +2696,7 @@
 </file>
 
 <file path=customXml/itemProps1.xml><?xml version="1.0" encoding="utf-8"?>
-<ds:datastoreItem xmlns:ds="http://schemas.openxmlformats.org/officeDocument/2006/customXml" ds:itemID="{90BF3DB0-03F8-0445-B66E-2DA1CD4E3CBA}">
+<ds:datastoreItem xmlns:ds="http://schemas.openxmlformats.org/officeDocument/2006/customXml" ds:itemID="{C9258FAA-6A51-784E-89C5-4E63B2A1481B}">
   <ds:schemaRefs>
     <ds:schemaRef ds:uri="http://schemas.openxmlformats.org/officeDocument/2006/bibliography"/>
   </ds:schemaRefs>

</xml_diff>